<commit_message>
-add P05_PizzaIngredients -update exercises conditions
</commit_message>
<xml_diff>
--- a/L13_ArraysAndMethods-MoreExercises/L13. Programming-Fundamentals-Arrays-and-Methods-More-Exercises.docx
+++ b/L13_ArraysAndMethods-MoreExercises/L13. Programming-Fundamentals-Arrays-and-Methods-More-Exercises.docx
@@ -1,10 +1,10 @@
 
 <file path=word/document.xml><?xml version="1.0" encoding="utf-8"?>
-<w:document xmlns:wpc="http://schemas.microsoft.com/office/word/2010/wordprocessingCanvas" xmlns:cx="http://schemas.microsoft.com/office/drawing/2014/chartex" xmlns:cx1="http://schemas.microsoft.com/office/drawing/2015/9/8/chartex" xmlns:cx2="http://schemas.microsoft.com/office/drawing/2015/10/21/chartex" xmlns:cx3="http://schemas.microsoft.com/office/drawing/2016/5/9/chartex" xmlns:cx4="http://schemas.microsoft.com/office/drawing/2016/5/10/chartex" xmlns:cx5="http://schemas.microsoft.com/office/drawing/2016/5/11/chartex" xmlns:cx6="http://schemas.microsoft.com/office/drawing/2016/5/12/chartex" xmlns:cx7="http://schemas.microsoft.com/office/drawing/2016/5/13/chartex" xmlns:cx8="http://schemas.microsoft.com/office/drawing/2016/5/14/chartex" xmlns:mc="http://schemas.openxmlformats.org/markup-compatibility/2006" xmlns:aink="http://schemas.microsoft.com/office/drawing/2016/ink" xmlns:o="urn:schemas-microsoft-com:office:office" xmlns:r="http://schemas.openxmlformats.org/officeDocument/2006/relationships" xmlns:m="http://schemas.openxmlformats.org/officeDocument/2006/math" xmlns:v="urn:schemas-microsoft-com:vml" xmlns:wp14="http://schemas.microsoft.com/office/word/2010/wordprocessingDrawing" xmlns:wp="http://schemas.openxmlformats.org/drawingml/2006/wordprocessingDrawing" xmlns:w10="urn:schemas-microsoft-com:office:word" xmlns:w="http://schemas.openxmlformats.org/wordprocessingml/2006/main" xmlns:w14="http://schemas.microsoft.com/office/word/2010/wordml" xmlns:w15="http://schemas.microsoft.com/office/word/2012/wordml" xmlns:w16se="http://schemas.microsoft.com/office/word/2015/wordml/symex" xmlns:wpg="http://schemas.microsoft.com/office/word/2010/wordprocessingGroup" xmlns:wpi="http://schemas.microsoft.com/office/word/2010/wordprocessingInk" xmlns:wne="http://schemas.microsoft.com/office/word/2006/wordml" xmlns:wps="http://schemas.microsoft.com/office/word/2010/wordprocessingShape" mc:Ignorable="w14 w15 w16se wp14">
+<w:document xmlns:wpc="http://schemas.microsoft.com/office/word/2010/wordprocessingCanvas" xmlns:mc="http://schemas.openxmlformats.org/markup-compatibility/2006" xmlns:o="urn:schemas-microsoft-com:office:office" xmlns:r="http://schemas.openxmlformats.org/officeDocument/2006/relationships" xmlns:m="http://schemas.openxmlformats.org/officeDocument/2006/math" xmlns:v="urn:schemas-microsoft-com:vml" xmlns:wp14="http://schemas.microsoft.com/office/word/2010/wordprocessingDrawing" xmlns:wp="http://schemas.openxmlformats.org/drawingml/2006/wordprocessingDrawing" xmlns:w10="urn:schemas-microsoft-com:office:word" xmlns:w="http://schemas.openxmlformats.org/wordprocessingml/2006/main" xmlns:w14="http://schemas.microsoft.com/office/word/2010/wordml" xmlns:w15="http://schemas.microsoft.com/office/word/2012/wordml" xmlns:wpg="http://schemas.microsoft.com/office/word/2010/wordprocessingGroup" xmlns:wpi="http://schemas.microsoft.com/office/word/2010/wordprocessingInk" xmlns:wne="http://schemas.microsoft.com/office/word/2006/wordml" xmlns:wps="http://schemas.microsoft.com/office/word/2010/wordprocessingShape" mc:Ignorable="w14 w15 wp14">
   <w:body>
     <w:p>
       <w:pPr>
-        <w:pStyle w:val="Heading1"/>
+        <w:pStyle w:val="1"/>
       </w:pPr>
       <w:bookmarkStart w:id="0" w:name="_Hlk483322205"/>
       <w:bookmarkEnd w:id="0"/>
@@ -25,7 +25,7 @@
       <w:hyperlink r:id="rId8" w:history="1">
         <w:r>
           <w:rPr>
-            <w:rStyle w:val="Hyperlink"/>
+            <w:rStyle w:val="a9"/>
           </w:rPr>
           <w:t>“Programming Fundamentals” course @ SoftUni</w:t>
         </w:r>
@@ -36,7 +36,7 @@
     </w:p>
     <w:p>
       <w:pPr>
-        <w:pStyle w:val="Heading2"/>
+        <w:pStyle w:val="2"/>
         <w:numPr>
           <w:ilvl w:val="0"/>
           <w:numId w:val="11"/>
@@ -146,7 +146,7 @@
     </w:p>
     <w:p>
       <w:pPr>
-        <w:pStyle w:val="Heading3"/>
+        <w:pStyle w:val="3"/>
       </w:pPr>
       <w:r>
         <w:t>Examples</w:t>
@@ -154,7 +154,7 @@
     </w:p>
     <w:tbl>
       <w:tblPr>
-        <w:tblStyle w:val="TableGrid"/>
+        <w:tblStyle w:val="af"/>
         <w:tblW w:w="8384" w:type="dxa"/>
         <w:tblInd w:w="23" w:type="dxa"/>
         <w:tblLayout w:type="fixed"/>
@@ -510,7 +510,7 @@
     </w:tbl>
     <w:p>
       <w:pPr>
-        <w:pStyle w:val="Heading2"/>
+        <w:pStyle w:val="2"/>
         <w:numPr>
           <w:ilvl w:val="0"/>
           <w:numId w:val="11"/>
@@ -572,7 +572,7 @@
     </w:p>
     <w:p>
       <w:pPr>
-        <w:pStyle w:val="ListParagraph"/>
+        <w:pStyle w:val="ac"/>
         <w:numPr>
           <w:ilvl w:val="0"/>
           <w:numId w:val="40"/>
@@ -612,7 +612,7 @@
     </w:p>
     <w:p>
       <w:pPr>
-        <w:pStyle w:val="ListParagraph"/>
+        <w:pStyle w:val="ac"/>
         <w:numPr>
           <w:ilvl w:val="0"/>
           <w:numId w:val="40"/>
@@ -655,7 +655,7 @@
     </w:p>
     <w:p>
       <w:pPr>
-        <w:pStyle w:val="ListParagraph"/>
+        <w:pStyle w:val="ac"/>
         <w:numPr>
           <w:ilvl w:val="0"/>
           <w:numId w:val="40"/>
@@ -725,7 +725,7 @@
     </w:p>
     <w:p>
       <w:pPr>
-        <w:pStyle w:val="Heading3"/>
+        <w:pStyle w:val="3"/>
       </w:pPr>
       <w:r>
         <w:t>Input</w:t>
@@ -733,7 +733,7 @@
     </w:p>
     <w:p>
       <w:pPr>
-        <w:pStyle w:val="ListParagraph"/>
+        <w:pStyle w:val="ac"/>
         <w:numPr>
           <w:ilvl w:val="0"/>
           <w:numId w:val="33"/>
@@ -769,7 +769,7 @@
     </w:p>
     <w:p>
       <w:pPr>
-        <w:pStyle w:val="ListParagraph"/>
+        <w:pStyle w:val="ac"/>
         <w:numPr>
           <w:ilvl w:val="0"/>
           <w:numId w:val="33"/>
@@ -829,7 +829,7 @@
     </w:p>
     <w:p>
       <w:pPr>
-        <w:pStyle w:val="ListParagraph"/>
+        <w:pStyle w:val="ac"/>
         <w:numPr>
           <w:ilvl w:val="0"/>
           <w:numId w:val="33"/>
@@ -868,7 +868,7 @@
     </w:p>
     <w:p>
       <w:pPr>
-        <w:pStyle w:val="Heading3"/>
+        <w:pStyle w:val="3"/>
       </w:pPr>
       <w:r>
         <w:rPr>
@@ -934,7 +934,7 @@
     </w:p>
     <w:p>
       <w:pPr>
-        <w:pStyle w:val="Heading3"/>
+        <w:pStyle w:val="3"/>
       </w:pPr>
       <w:r>
         <w:t>Constraints</w:t>
@@ -942,7 +942,7 @@
     </w:p>
     <w:p>
       <w:pPr>
-        <w:pStyle w:val="ListParagraph"/>
+        <w:pStyle w:val="ac"/>
         <w:numPr>
           <w:ilvl w:val="0"/>
           <w:numId w:val="36"/>
@@ -969,7 +969,7 @@
     </w:p>
     <w:p>
       <w:pPr>
-        <w:pStyle w:val="ListParagraph"/>
+        <w:pStyle w:val="ac"/>
         <w:numPr>
           <w:ilvl w:val="0"/>
           <w:numId w:val="36"/>
@@ -1002,7 +1002,7 @@
     </w:p>
     <w:p>
       <w:pPr>
-        <w:pStyle w:val="Heading3"/>
+        <w:pStyle w:val="3"/>
       </w:pPr>
       <w:r>
         <w:t>Examples</w:t>
@@ -1010,7 +1010,7 @@
     </w:p>
     <w:tbl>
       <w:tblPr>
-        <w:tblStyle w:val="TableGrid"/>
+        <w:tblStyle w:val="af"/>
         <w:tblW w:w="9897" w:type="dxa"/>
         <w:tblInd w:w="13" w:type="dxa"/>
         <w:tblLayout w:type="fixed"/>
@@ -1094,39 +1094,7 @@
                 <w:rFonts w:ascii="Consolas" w:hAnsi="Consolas"/>
                 <w:b/>
               </w:rPr>
-              <w:t xml:space="preserve">one </w:t>
-            </w:r>
-            <w:proofErr w:type="spellStart"/>
-            <w:r>
-              <w:rPr>
-                <w:rFonts w:ascii="Consolas" w:hAnsi="Consolas"/>
-                <w:b/>
-              </w:rPr>
-              <w:t>one</w:t>
-            </w:r>
-            <w:proofErr w:type="spellEnd"/>
-            <w:r>
-              <w:rPr>
-                <w:rFonts w:ascii="Consolas" w:hAnsi="Consolas"/>
-                <w:b/>
-              </w:rPr>
-              <w:t xml:space="preserve"> </w:t>
-            </w:r>
-            <w:proofErr w:type="spellStart"/>
-            <w:r>
-              <w:rPr>
-                <w:rFonts w:ascii="Consolas" w:hAnsi="Consolas"/>
-                <w:b/>
-              </w:rPr>
-              <w:t>one</w:t>
-            </w:r>
-            <w:proofErr w:type="spellEnd"/>
-            <w:r>
-              <w:rPr>
-                <w:rFonts w:ascii="Consolas" w:hAnsi="Consolas"/>
-                <w:b/>
-              </w:rPr>
-              <w:t xml:space="preserve"> two three four five</w:t>
+              <w:t>one one one two three four five</w:t>
             </w:r>
           </w:p>
           <w:p>
@@ -1405,7 +1373,7 @@
     </w:tbl>
     <w:p>
       <w:pPr>
-        <w:pStyle w:val="Heading2"/>
+        <w:pStyle w:val="2"/>
         <w:numPr>
           <w:ilvl w:val="0"/>
           <w:numId w:val="11"/>
@@ -1497,7 +1465,7 @@
     </w:p>
     <w:p>
       <w:pPr>
-        <w:pStyle w:val="Heading3"/>
+        <w:pStyle w:val="3"/>
       </w:pPr>
       <w:r>
         <w:t>Input</w:t>
@@ -1505,7 +1473,7 @@
     </w:p>
     <w:p>
       <w:pPr>
-        <w:pStyle w:val="ListParagraph"/>
+        <w:pStyle w:val="ac"/>
         <w:numPr>
           <w:ilvl w:val="0"/>
           <w:numId w:val="33"/>
@@ -1541,7 +1509,7 @@
     </w:p>
     <w:p>
       <w:pPr>
-        <w:pStyle w:val="ListParagraph"/>
+        <w:pStyle w:val="ac"/>
         <w:numPr>
           <w:ilvl w:val="0"/>
           <w:numId w:val="33"/>
@@ -1595,7 +1563,7 @@
     </w:p>
     <w:p>
       <w:pPr>
-        <w:pStyle w:val="Heading3"/>
+        <w:pStyle w:val="3"/>
       </w:pPr>
       <w:r>
         <w:rPr>
@@ -1661,7 +1629,7 @@
     </w:p>
     <w:p>
       <w:pPr>
-        <w:pStyle w:val="Heading3"/>
+        <w:pStyle w:val="3"/>
       </w:pPr>
       <w:r>
         <w:t>Constraints</w:t>
@@ -1669,7 +1637,7 @@
     </w:p>
     <w:p>
       <w:pPr>
-        <w:pStyle w:val="ListParagraph"/>
+        <w:pStyle w:val="ac"/>
         <w:numPr>
           <w:ilvl w:val="0"/>
           <w:numId w:val="36"/>
@@ -1705,7 +1673,7 @@
     </w:p>
     <w:p>
       <w:pPr>
-        <w:pStyle w:val="ListParagraph"/>
+        <w:pStyle w:val="ac"/>
         <w:numPr>
           <w:ilvl w:val="0"/>
           <w:numId w:val="36"/>
@@ -1744,7 +1712,7 @@
     </w:p>
     <w:p>
       <w:pPr>
-        <w:pStyle w:val="Heading3"/>
+        <w:pStyle w:val="3"/>
       </w:pPr>
       <w:r>
         <w:t>Examples</w:t>
@@ -1752,7 +1720,7 @@
     </w:p>
     <w:tbl>
       <w:tblPr>
-        <w:tblStyle w:val="TableGrid"/>
+        <w:tblStyle w:val="af"/>
         <w:tblW w:w="8568" w:type="dxa"/>
         <w:tblInd w:w="13" w:type="dxa"/>
         <w:tblLayout w:type="fixed"/>
@@ -1839,39 +1807,7 @@
                 <w:rFonts w:ascii="Consolas" w:hAnsi="Consolas"/>
                 <w:b/>
               </w:rPr>
-              <w:t xml:space="preserve">one </w:t>
-            </w:r>
-            <w:proofErr w:type="spellStart"/>
-            <w:r>
-              <w:rPr>
-                <w:rFonts w:ascii="Consolas" w:hAnsi="Consolas"/>
-                <w:b/>
-              </w:rPr>
-              <w:t>one</w:t>
-            </w:r>
-            <w:proofErr w:type="spellEnd"/>
-            <w:r>
-              <w:rPr>
-                <w:rFonts w:ascii="Consolas" w:hAnsi="Consolas"/>
-                <w:b/>
-              </w:rPr>
-              <w:t xml:space="preserve"> </w:t>
-            </w:r>
-            <w:proofErr w:type="spellStart"/>
-            <w:r>
-              <w:rPr>
-                <w:rFonts w:ascii="Consolas" w:hAnsi="Consolas"/>
-                <w:b/>
-              </w:rPr>
-              <w:t>one</w:t>
-            </w:r>
-            <w:proofErr w:type="spellEnd"/>
-            <w:r>
-              <w:rPr>
-                <w:rFonts w:ascii="Consolas" w:hAnsi="Consolas"/>
-                <w:b/>
-              </w:rPr>
-              <w:t xml:space="preserve"> two three four five</w:t>
+              <w:t>one one one two three four five</w:t>
             </w:r>
           </w:p>
           <w:p>
@@ -2253,7 +2189,7 @@
     </w:tbl>
     <w:p>
       <w:pPr>
-        <w:pStyle w:val="Heading2"/>
+        <w:pStyle w:val="2"/>
         <w:numPr>
           <w:ilvl w:val="0"/>
           <w:numId w:val="11"/>
@@ -2488,7 +2424,7 @@
     </w:p>
     <w:p>
       <w:pPr>
-        <w:pStyle w:val="Heading3"/>
+        <w:pStyle w:val="3"/>
       </w:pPr>
       <w:r>
         <w:t>Input</w:t>
@@ -2496,7 +2432,7 @@
     </w:p>
     <w:p>
       <w:pPr>
-        <w:pStyle w:val="ListParagraph"/>
+        <w:pStyle w:val="ac"/>
         <w:numPr>
           <w:ilvl w:val="0"/>
           <w:numId w:val="33"/>
@@ -2538,7 +2474,7 @@
     </w:p>
     <w:p>
       <w:pPr>
-        <w:pStyle w:val="ListParagraph"/>
+        <w:pStyle w:val="ac"/>
         <w:numPr>
           <w:ilvl w:val="0"/>
           <w:numId w:val="33"/>
@@ -2577,7 +2513,7 @@
     </w:p>
     <w:p>
       <w:pPr>
-        <w:pStyle w:val="Heading3"/>
+        <w:pStyle w:val="3"/>
       </w:pPr>
       <w:r>
         <w:rPr>
@@ -2631,7 +2567,7 @@
     </w:p>
     <w:p>
       <w:pPr>
-        <w:pStyle w:val="Heading3"/>
+        <w:pStyle w:val="3"/>
       </w:pPr>
       <w:r>
         <w:t>Constraints</w:t>
@@ -2639,7 +2575,7 @@
     </w:p>
     <w:p>
       <w:pPr>
-        <w:pStyle w:val="ListParagraph"/>
+        <w:pStyle w:val="ac"/>
         <w:numPr>
           <w:ilvl w:val="0"/>
           <w:numId w:val="36"/>
@@ -2678,7 +2614,7 @@
     </w:p>
     <w:p>
       <w:pPr>
-        <w:pStyle w:val="ListParagraph"/>
+        <w:pStyle w:val="ac"/>
         <w:numPr>
           <w:ilvl w:val="0"/>
           <w:numId w:val="36"/>
@@ -2729,7 +2665,7 @@
     </w:p>
     <w:p>
       <w:pPr>
-        <w:pStyle w:val="Heading3"/>
+        <w:pStyle w:val="3"/>
       </w:pPr>
       <w:r>
         <w:t>Examples</w:t>
@@ -2737,7 +2673,7 @@
     </w:p>
     <w:tbl>
       <w:tblPr>
-        <w:tblStyle w:val="TableGrid"/>
+        <w:tblStyle w:val="af"/>
         <w:tblW w:w="6147" w:type="dxa"/>
         <w:tblInd w:w="13" w:type="dxa"/>
         <w:tblLayout w:type="fixed"/>
@@ -2872,7 +2808,7 @@
     </w:p>
     <w:tbl>
       <w:tblPr>
-        <w:tblStyle w:val="TableGrid"/>
+        <w:tblStyle w:val="af"/>
         <w:tblW w:w="6147" w:type="dxa"/>
         <w:tblInd w:w="13" w:type="dxa"/>
         <w:tblLayout w:type="fixed"/>
@@ -3002,7 +2938,7 @@
     </w:tbl>
     <w:p>
       <w:pPr>
-        <w:pStyle w:val="Heading2"/>
+        <w:pStyle w:val="2"/>
         <w:numPr>
           <w:ilvl w:val="0"/>
           <w:numId w:val="11"/>
@@ -3152,27 +3088,27 @@
         </w:rPr>
         <w:t xml:space="preserve"> 9</w:t>
       </w:r>
+      <w:r>
+        <w:t xml:space="preserve"> </w:t>
+      </w:r>
+      <w:r>
+        <w:rPr>
+          <w:b/>
+        </w:rPr>
+        <w:t>ingredients</w:t>
+      </w:r>
+      <w:r>
+        <w:t xml:space="preserve">. If you collect </w:t>
+      </w:r>
+      <w:r>
+        <w:rPr>
+          <w:b/>
+        </w:rPr>
+        <w:t>10</w:t>
+      </w:r>
       <w:bookmarkStart w:id="1" w:name="_GoBack"/>
       <w:bookmarkEnd w:id="1"/>
       <w:r>
-        <w:t xml:space="preserve"> </w:t>
-      </w:r>
-      <w:r>
-        <w:rPr>
-          <w:b/>
-        </w:rPr>
-        <w:t>ingredients</w:t>
-      </w:r>
-      <w:r>
-        <w:t xml:space="preserve">. If you collect </w:t>
-      </w:r>
-      <w:r>
-        <w:rPr>
-          <w:b/>
-        </w:rPr>
-        <w:t>9</w:t>
-      </w:r>
-      <w:r>
         <w:rPr>
           <w:b/>
         </w:rPr>
@@ -3208,7 +3144,7 @@
     </w:p>
     <w:p>
       <w:pPr>
-        <w:pStyle w:val="Heading3"/>
+        <w:pStyle w:val="3"/>
       </w:pPr>
       <w:r>
         <w:t>Input</w:t>
@@ -3216,7 +3152,7 @@
     </w:p>
     <w:p>
       <w:pPr>
-        <w:pStyle w:val="ListParagraph"/>
+        <w:pStyle w:val="ac"/>
         <w:numPr>
           <w:ilvl w:val="0"/>
           <w:numId w:val="33"/>
@@ -3252,7 +3188,7 @@
     </w:p>
     <w:p>
       <w:pPr>
-        <w:pStyle w:val="ListParagraph"/>
+        <w:pStyle w:val="ac"/>
         <w:numPr>
           <w:ilvl w:val="0"/>
           <w:numId w:val="33"/>
@@ -3294,7 +3230,7 @@
     </w:p>
     <w:p>
       <w:pPr>
-        <w:pStyle w:val="Heading3"/>
+        <w:pStyle w:val="3"/>
         <w:rPr>
           <w:lang w:eastAsia="ja-JP"/>
         </w:rPr>
@@ -3465,7 +3401,7 @@
     </w:p>
     <w:p>
       <w:pPr>
-        <w:pStyle w:val="Heading3"/>
+        <w:pStyle w:val="3"/>
       </w:pPr>
       <w:r>
         <w:t>Constraints</w:t>
@@ -3473,7 +3409,7 @@
     </w:p>
     <w:p>
       <w:pPr>
-        <w:pStyle w:val="ListParagraph"/>
+        <w:pStyle w:val="ac"/>
         <w:numPr>
           <w:ilvl w:val="0"/>
           <w:numId w:val="36"/>
@@ -3509,7 +3445,7 @@
     </w:p>
     <w:p>
       <w:pPr>
-        <w:pStyle w:val="ListParagraph"/>
+        <w:pStyle w:val="ac"/>
         <w:numPr>
           <w:ilvl w:val="0"/>
           <w:numId w:val="36"/>
@@ -3548,7 +3484,7 @@
     </w:p>
     <w:p>
       <w:pPr>
-        <w:pStyle w:val="ListParagraph"/>
+        <w:pStyle w:val="ac"/>
         <w:numPr>
           <w:ilvl w:val="0"/>
           <w:numId w:val="36"/>
@@ -3587,7 +3523,7 @@
     </w:p>
     <w:p>
       <w:pPr>
-        <w:pStyle w:val="ListParagraph"/>
+        <w:pStyle w:val="ac"/>
         <w:numPr>
           <w:ilvl w:val="0"/>
           <w:numId w:val="36"/>
@@ -3623,7 +3559,7 @@
     </w:p>
     <w:p>
       <w:pPr>
-        <w:pStyle w:val="ListParagraph"/>
+        <w:pStyle w:val="ac"/>
         <w:numPr>
           <w:ilvl w:val="0"/>
           <w:numId w:val="36"/>
@@ -3653,7 +3589,7 @@
     </w:p>
     <w:p>
       <w:pPr>
-        <w:pStyle w:val="Heading3"/>
+        <w:pStyle w:val="3"/>
       </w:pPr>
       <w:r>
         <w:t>Examples</w:t>
@@ -3661,7 +3597,7 @@
     </w:p>
     <w:tbl>
       <w:tblPr>
-        <w:tblStyle w:val="TableGrid"/>
+        <w:tblStyle w:val="af"/>
         <w:tblW w:w="10422" w:type="dxa"/>
         <w:tblInd w:w="13" w:type="dxa"/>
         <w:tblLayout w:type="fixed"/>
@@ -3908,7 +3844,7 @@
     </w:p>
     <w:tbl>
       <w:tblPr>
-        <w:tblStyle w:val="TableGrid"/>
+        <w:tblStyle w:val="af"/>
         <w:tblW w:w="10422" w:type="dxa"/>
         <w:tblInd w:w="13" w:type="dxa"/>
         <w:tblLayout w:type="fixed"/>
@@ -4102,7 +4038,7 @@
     </w:tbl>
     <w:p>
       <w:pPr>
-        <w:pStyle w:val="Heading2"/>
+        <w:pStyle w:val="2"/>
         <w:numPr>
           <w:ilvl w:val="0"/>
           <w:numId w:val="11"/>
@@ -4595,7 +4531,7 @@
     </w:p>
     <w:p>
       <w:pPr>
-        <w:pStyle w:val="Heading3"/>
+        <w:pStyle w:val="3"/>
       </w:pPr>
       <w:r>
         <w:t>Input</w:t>
@@ -4603,7 +4539,7 @@
     </w:p>
     <w:p>
       <w:pPr>
-        <w:pStyle w:val="ListParagraph"/>
+        <w:pStyle w:val="ac"/>
         <w:numPr>
           <w:ilvl w:val="0"/>
           <w:numId w:val="33"/>
@@ -4645,7 +4581,7 @@
     </w:p>
     <w:p>
       <w:pPr>
-        <w:pStyle w:val="ListParagraph"/>
+        <w:pStyle w:val="ac"/>
         <w:numPr>
           <w:ilvl w:val="1"/>
           <w:numId w:val="33"/>
@@ -4678,7 +4614,7 @@
     </w:p>
     <w:p>
       <w:pPr>
-        <w:pStyle w:val="ListParagraph"/>
+        <w:pStyle w:val="ac"/>
         <w:numPr>
           <w:ilvl w:val="1"/>
           <w:numId w:val="33"/>
@@ -4723,7 +4659,7 @@
     </w:p>
     <w:p>
       <w:pPr>
-        <w:pStyle w:val="ListParagraph"/>
+        <w:pStyle w:val="ac"/>
         <w:numPr>
           <w:ilvl w:val="0"/>
           <w:numId w:val="33"/>
@@ -4772,7 +4708,7 @@
     </w:p>
     <w:p>
       <w:pPr>
-        <w:pStyle w:val="ListParagraph"/>
+        <w:pStyle w:val="ac"/>
         <w:numPr>
           <w:ilvl w:val="1"/>
           <w:numId w:val="33"/>
@@ -4806,7 +4742,7 @@
     </w:p>
     <w:p>
       <w:pPr>
-        <w:pStyle w:val="ListParagraph"/>
+        <w:pStyle w:val="ac"/>
         <w:numPr>
           <w:ilvl w:val="1"/>
           <w:numId w:val="33"/>
@@ -4840,7 +4776,7 @@
     </w:p>
     <w:p>
       <w:pPr>
-        <w:pStyle w:val="ListParagraph"/>
+        <w:pStyle w:val="ac"/>
         <w:numPr>
           <w:ilvl w:val="0"/>
           <w:numId w:val="33"/>
@@ -4877,7 +4813,7 @@
     </w:p>
     <w:p>
       <w:pPr>
-        <w:pStyle w:val="Heading3"/>
+        <w:pStyle w:val="3"/>
         <w:rPr>
           <w:lang w:eastAsia="ja-JP"/>
         </w:rPr>
@@ -4907,7 +4843,7 @@
     </w:p>
     <w:p>
       <w:pPr>
-        <w:pStyle w:val="ListParagraph"/>
+        <w:pStyle w:val="ac"/>
         <w:numPr>
           <w:ilvl w:val="0"/>
           <w:numId w:val="41"/>
@@ -4989,7 +4925,7 @@
     </w:p>
     <w:p>
       <w:pPr>
-        <w:pStyle w:val="ListParagraph"/>
+        <w:pStyle w:val="ac"/>
         <w:numPr>
           <w:ilvl w:val="0"/>
           <w:numId w:val="41"/>
@@ -5056,7 +4992,7 @@
     </w:p>
     <w:p>
       <w:pPr>
-        <w:pStyle w:val="Heading3"/>
+        <w:pStyle w:val="3"/>
       </w:pPr>
       <w:r>
         <w:t>Constraints</w:t>
@@ -5064,7 +5000,7 @@
     </w:p>
     <w:p>
       <w:pPr>
-        <w:pStyle w:val="ListParagraph"/>
+        <w:pStyle w:val="ac"/>
         <w:numPr>
           <w:ilvl w:val="0"/>
           <w:numId w:val="36"/>
@@ -5100,7 +5036,7 @@
     </w:p>
     <w:p>
       <w:pPr>
-        <w:pStyle w:val="ListParagraph"/>
+        <w:pStyle w:val="ac"/>
         <w:numPr>
           <w:ilvl w:val="0"/>
           <w:numId w:val="36"/>
@@ -5142,7 +5078,7 @@
     </w:p>
     <w:p>
       <w:pPr>
-        <w:pStyle w:val="ListParagraph"/>
+        <w:pStyle w:val="ac"/>
         <w:numPr>
           <w:ilvl w:val="0"/>
           <w:numId w:val="36"/>
@@ -5181,7 +5117,7 @@
     </w:p>
     <w:p>
       <w:pPr>
-        <w:pStyle w:val="ListParagraph"/>
+        <w:pStyle w:val="ac"/>
         <w:numPr>
           <w:ilvl w:val="0"/>
           <w:numId w:val="36"/>
@@ -5238,7 +5174,7 @@
     </w:p>
     <w:p>
       <w:pPr>
-        <w:pStyle w:val="ListParagraph"/>
+        <w:pStyle w:val="ac"/>
         <w:numPr>
           <w:ilvl w:val="0"/>
           <w:numId w:val="36"/>
@@ -5274,7 +5210,7 @@
     </w:p>
     <w:p>
       <w:pPr>
-        <w:pStyle w:val="ListParagraph"/>
+        <w:pStyle w:val="ac"/>
         <w:numPr>
           <w:ilvl w:val="0"/>
           <w:numId w:val="36"/>
@@ -5322,7 +5258,7 @@
     </w:p>
     <w:p>
       <w:pPr>
-        <w:pStyle w:val="Heading3"/>
+        <w:pStyle w:val="3"/>
       </w:pPr>
       <w:r>
         <w:t>Examples</w:t>
@@ -5330,7 +5266,7 @@
     </w:p>
     <w:tbl>
       <w:tblPr>
-        <w:tblStyle w:val="TableGrid"/>
+        <w:tblStyle w:val="af"/>
         <w:tblW w:w="10422" w:type="dxa"/>
         <w:tblInd w:w="13" w:type="dxa"/>
         <w:tblLayout w:type="fixed"/>
@@ -5461,19 +5397,11 @@
                 <w:rFonts w:ascii="Consolas" w:hAnsi="Consolas"/>
               </w:rPr>
             </w:pPr>
-            <w:proofErr w:type="spellStart"/>
-            <w:r>
-              <w:rPr>
-                <w:rFonts w:ascii="Consolas" w:hAnsi="Consolas"/>
-              </w:rPr>
-              <w:t>DaS</w:t>
-            </w:r>
-            <w:proofErr w:type="spellEnd"/>
-            <w:r>
-              <w:rPr>
-                <w:rFonts w:ascii="Consolas" w:hAnsi="Consolas"/>
-              </w:rPr>
-              <w:t>@!%$$ 10</w:t>
+            <w:r>
+              <w:rPr>
+                <w:rFonts w:ascii="Consolas" w:hAnsi="Consolas"/>
+              </w:rPr>
+              <w:t>DaS@!%$$ 10</w:t>
             </w:r>
           </w:p>
           <w:p>
@@ -5966,7 +5894,7 @@
     <w:p/>
     <w:tbl>
       <w:tblPr>
-        <w:tblStyle w:val="TableGrid"/>
+        <w:tblStyle w:val="af"/>
         <w:tblW w:w="7357" w:type="dxa"/>
         <w:tblInd w:w="13" w:type="dxa"/>
         <w:tblLayout w:type="fixed"/>
@@ -6220,7 +6148,7 @@
     </w:tbl>
     <w:p>
       <w:pPr>
-        <w:pStyle w:val="Heading2"/>
+        <w:pStyle w:val="2"/>
         <w:numPr>
           <w:ilvl w:val="0"/>
           <w:numId w:val="0"/>
@@ -6233,7 +6161,7 @@
     </w:p>
     <w:p>
       <w:pPr>
-        <w:pStyle w:val="ListParagraph"/>
+        <w:pStyle w:val="ac"/>
         <w:numPr>
           <w:ilvl w:val="0"/>
           <w:numId w:val="42"/>
@@ -6260,7 +6188,7 @@
     </w:p>
     <w:p>
       <w:pPr>
-        <w:pStyle w:val="ListParagraph"/>
+        <w:pStyle w:val="ac"/>
         <w:numPr>
           <w:ilvl w:val="0"/>
           <w:numId w:val="42"/>
@@ -6308,7 +6236,7 @@
     </w:p>
     <w:p>
       <w:pPr>
-        <w:pStyle w:val="Heading2"/>
+        <w:pStyle w:val="2"/>
         <w:numPr>
           <w:ilvl w:val="0"/>
           <w:numId w:val="11"/>
@@ -6583,7 +6511,7 @@
     </w:p>
     <w:p>
       <w:pPr>
-        <w:pStyle w:val="Heading3"/>
+        <w:pStyle w:val="3"/>
       </w:pPr>
       <w:r>
         <w:t>Input</w:t>
@@ -6591,7 +6519,7 @@
     </w:p>
     <w:p>
       <w:pPr>
-        <w:pStyle w:val="ListParagraph"/>
+        <w:pStyle w:val="ac"/>
         <w:numPr>
           <w:ilvl w:val="0"/>
           <w:numId w:val="33"/>
@@ -6657,7 +6585,7 @@
     </w:p>
     <w:p>
       <w:pPr>
-        <w:pStyle w:val="ListParagraph"/>
+        <w:pStyle w:val="ac"/>
         <w:numPr>
           <w:ilvl w:val="0"/>
           <w:numId w:val="33"/>
@@ -6718,7 +6646,7 @@
     </w:p>
     <w:p>
       <w:pPr>
-        <w:pStyle w:val="ListParagraph"/>
+        <w:pStyle w:val="ac"/>
         <w:numPr>
           <w:ilvl w:val="0"/>
           <w:numId w:val="33"/>
@@ -6779,7 +6707,7 @@
     </w:p>
     <w:p>
       <w:pPr>
-        <w:pStyle w:val="Heading3"/>
+        <w:pStyle w:val="3"/>
       </w:pPr>
       <w:r>
         <w:t>Constraints</w:t>
@@ -6787,7 +6715,7 @@
     </w:p>
     <w:p>
       <w:pPr>
-        <w:pStyle w:val="ListParagraph"/>
+        <w:pStyle w:val="ac"/>
         <w:numPr>
           <w:ilvl w:val="0"/>
           <w:numId w:val="36"/>
@@ -6827,7 +6755,7 @@
     </w:p>
     <w:p>
       <w:pPr>
-        <w:pStyle w:val="ListParagraph"/>
+        <w:pStyle w:val="ac"/>
         <w:numPr>
           <w:ilvl w:val="0"/>
           <w:numId w:val="36"/>
@@ -6861,7 +6789,7 @@
     </w:p>
     <w:p>
       <w:pPr>
-        <w:pStyle w:val="Heading3"/>
+        <w:pStyle w:val="3"/>
       </w:pPr>
       <w:r>
         <w:t>Examples</w:t>
@@ -6869,7 +6797,7 @@
     </w:p>
     <w:tbl>
       <w:tblPr>
-        <w:tblStyle w:val="TableGrid"/>
+        <w:tblStyle w:val="af"/>
         <w:tblW w:w="9880" w:type="dxa"/>
         <w:tblInd w:w="23" w:type="dxa"/>
         <w:tblCellMar>
@@ -7315,7 +7243,7 @@
     </w:tbl>
     <w:p>
       <w:pPr>
-        <w:pStyle w:val="Heading3"/>
+        <w:pStyle w:val="3"/>
       </w:pPr>
       <w:bookmarkStart w:id="2" w:name="_Hlk483322048"/>
       <w:r>
@@ -7324,7 +7252,7 @@
     </w:p>
     <w:p>
       <w:pPr>
-        <w:pStyle w:val="ListParagraph"/>
+        <w:pStyle w:val="ac"/>
         <w:numPr>
           <w:ilvl w:val="0"/>
           <w:numId w:val="43"/>
@@ -7351,7 +7279,7 @@
     </w:p>
     <w:p>
       <w:pPr>
-        <w:pStyle w:val="ListParagraph"/>
+        <w:pStyle w:val="ac"/>
         <w:numPr>
           <w:ilvl w:val="0"/>
           <w:numId w:val="43"/>
@@ -7363,7 +7291,7 @@
     </w:p>
     <w:p>
       <w:pPr>
-        <w:pStyle w:val="Heading2"/>
+        <w:pStyle w:val="2"/>
         <w:numPr>
           <w:ilvl w:val="0"/>
           <w:numId w:val="11"/>
@@ -7882,7 +7810,7 @@
     </w:p>
     <w:p>
       <w:pPr>
-        <w:pStyle w:val="Heading3"/>
+        <w:pStyle w:val="3"/>
       </w:pPr>
       <w:r>
         <w:t>Input</w:t>
@@ -7890,7 +7818,7 @@
     </w:p>
     <w:p>
       <w:pPr>
-        <w:pStyle w:val="ListParagraph"/>
+        <w:pStyle w:val="ac"/>
         <w:numPr>
           <w:ilvl w:val="0"/>
           <w:numId w:val="33"/>
@@ -7947,7 +7875,7 @@
     </w:p>
     <w:p>
       <w:pPr>
-        <w:pStyle w:val="ListParagraph"/>
+        <w:pStyle w:val="ac"/>
         <w:numPr>
           <w:ilvl w:val="0"/>
           <w:numId w:val="33"/>
@@ -8002,7 +7930,7 @@
     </w:p>
     <w:p>
       <w:pPr>
-        <w:pStyle w:val="ListParagraph"/>
+        <w:pStyle w:val="ac"/>
         <w:numPr>
           <w:ilvl w:val="0"/>
           <w:numId w:val="33"/>
@@ -8057,7 +7985,7 @@
     </w:p>
     <w:p>
       <w:pPr>
-        <w:pStyle w:val="Heading3"/>
+        <w:pStyle w:val="3"/>
       </w:pPr>
       <w:r>
         <w:t>Constraints</w:t>
@@ -8065,7 +7993,7 @@
     </w:p>
     <w:p>
       <w:pPr>
-        <w:pStyle w:val="ListParagraph"/>
+        <w:pStyle w:val="ac"/>
         <w:numPr>
           <w:ilvl w:val="0"/>
           <w:numId w:val="36"/>
@@ -8120,7 +8048,7 @@
     </w:p>
     <w:p>
       <w:pPr>
-        <w:pStyle w:val="ListParagraph"/>
+        <w:pStyle w:val="ac"/>
         <w:numPr>
           <w:ilvl w:val="0"/>
           <w:numId w:val="36"/>
@@ -8155,7 +8083,7 @@
     <w:bookmarkEnd w:id="2"/>
     <w:p>
       <w:pPr>
-        <w:pStyle w:val="Heading3"/>
+        <w:pStyle w:val="3"/>
       </w:pPr>
       <w:r>
         <w:t>Examples</w:t>
@@ -8163,7 +8091,7 @@
     </w:p>
     <w:tbl>
       <w:tblPr>
-        <w:tblStyle w:val="TableGrid"/>
+        <w:tblStyle w:val="af"/>
         <w:tblW w:w="8384" w:type="dxa"/>
         <w:tblInd w:w="23" w:type="dxa"/>
         <w:tblCellMar>
@@ -8692,7 +8620,7 @@
     </w:tbl>
     <w:p>
       <w:pPr>
-        <w:pStyle w:val="Heading2"/>
+        <w:pStyle w:val="2"/>
         <w:numPr>
           <w:ilvl w:val="0"/>
           <w:numId w:val="11"/>
@@ -9170,7 +9098,7 @@
     </w:p>
     <w:tbl>
       <w:tblPr>
-        <w:tblStyle w:val="TableGrid"/>
+        <w:tblStyle w:val="af"/>
         <w:tblW w:w="0" w:type="auto"/>
         <w:tblInd w:w="-6" w:type="dxa"/>
         <w:tblLook w:val="04A0" w:firstRow="1" w:lastRow="0" w:firstColumn="1" w:lastColumn="0" w:noHBand="0" w:noVBand="1"/>
@@ -9246,7 +9174,7 @@
     </w:tbl>
     <w:p>
       <w:pPr>
-        <w:pStyle w:val="Heading3"/>
+        <w:pStyle w:val="3"/>
       </w:pPr>
       <w:r>
         <w:lastRenderedPageBreak/>
@@ -9287,7 +9215,7 @@
     </w:p>
     <w:p>
       <w:pPr>
-        <w:pStyle w:val="Heading3"/>
+        <w:pStyle w:val="3"/>
       </w:pPr>
       <w:r>
         <w:t>Constraints</w:t>
@@ -9295,7 +9223,7 @@
     </w:p>
     <w:p>
       <w:pPr>
-        <w:pStyle w:val="ListParagraph"/>
+        <w:pStyle w:val="ac"/>
         <w:numPr>
           <w:ilvl w:val="0"/>
           <w:numId w:val="36"/>
@@ -9323,7 +9251,7 @@
     </w:p>
     <w:p>
       <w:pPr>
-        <w:pStyle w:val="ListParagraph"/>
+        <w:pStyle w:val="ac"/>
         <w:numPr>
           <w:ilvl w:val="0"/>
           <w:numId w:val="36"/>
@@ -9360,7 +9288,7 @@
     </w:p>
     <w:p>
       <w:pPr>
-        <w:pStyle w:val="Heading3"/>
+        <w:pStyle w:val="3"/>
       </w:pPr>
       <w:r>
         <w:t>Examples</w:t>
@@ -9368,7 +9296,7 @@
     </w:p>
     <w:tbl>
       <w:tblPr>
-        <w:tblStyle w:val="TableGrid"/>
+        <w:tblStyle w:val="af"/>
         <w:tblW w:w="6349" w:type="dxa"/>
         <w:tblInd w:w="13" w:type="dxa"/>
         <w:tblLayout w:type="fixed"/>
@@ -9640,7 +9568,7 @@
 </file>
 
 <file path=word/endnotes.xml><?xml version="1.0" encoding="utf-8"?>
-<w:endnotes xmlns:wpc="http://schemas.microsoft.com/office/word/2010/wordprocessingCanvas" xmlns:cx="http://schemas.microsoft.com/office/drawing/2014/chartex" xmlns:cx1="http://schemas.microsoft.com/office/drawing/2015/9/8/chartex" xmlns:cx2="http://schemas.microsoft.com/office/drawing/2015/10/21/chartex" xmlns:cx3="http://schemas.microsoft.com/office/drawing/2016/5/9/chartex" xmlns:cx4="http://schemas.microsoft.com/office/drawing/2016/5/10/chartex" xmlns:cx5="http://schemas.microsoft.com/office/drawing/2016/5/11/chartex" xmlns:cx6="http://schemas.microsoft.com/office/drawing/2016/5/12/chartex" xmlns:cx7="http://schemas.microsoft.com/office/drawing/2016/5/13/chartex" xmlns:cx8="http://schemas.microsoft.com/office/drawing/2016/5/14/chartex" xmlns:mc="http://schemas.openxmlformats.org/markup-compatibility/2006" xmlns:aink="http://schemas.microsoft.com/office/drawing/2016/ink" xmlns:o="urn:schemas-microsoft-com:office:office" xmlns:r="http://schemas.openxmlformats.org/officeDocument/2006/relationships" xmlns:m="http://schemas.openxmlformats.org/officeDocument/2006/math" xmlns:v="urn:schemas-microsoft-com:vml" xmlns:wp14="http://schemas.microsoft.com/office/word/2010/wordprocessingDrawing" xmlns:wp="http://schemas.openxmlformats.org/drawingml/2006/wordprocessingDrawing" xmlns:w10="urn:schemas-microsoft-com:office:word" xmlns:w="http://schemas.openxmlformats.org/wordprocessingml/2006/main" xmlns:w14="http://schemas.microsoft.com/office/word/2010/wordml" xmlns:w15="http://schemas.microsoft.com/office/word/2012/wordml" xmlns:w16se="http://schemas.microsoft.com/office/word/2015/wordml/symex" xmlns:wpg="http://schemas.microsoft.com/office/word/2010/wordprocessingGroup" xmlns:wpi="http://schemas.microsoft.com/office/word/2010/wordprocessingInk" xmlns:wne="http://schemas.microsoft.com/office/word/2006/wordml" xmlns:wps="http://schemas.microsoft.com/office/word/2010/wordprocessingShape" mc:Ignorable="w14 w15 w16se wp14">
+<w:endnotes xmlns:wpc="http://schemas.microsoft.com/office/word/2010/wordprocessingCanvas" xmlns:mc="http://schemas.openxmlformats.org/markup-compatibility/2006" xmlns:o="urn:schemas-microsoft-com:office:office" xmlns:r="http://schemas.openxmlformats.org/officeDocument/2006/relationships" xmlns:m="http://schemas.openxmlformats.org/officeDocument/2006/math" xmlns:v="urn:schemas-microsoft-com:vml" xmlns:wp14="http://schemas.microsoft.com/office/word/2010/wordprocessingDrawing" xmlns:wp="http://schemas.openxmlformats.org/drawingml/2006/wordprocessingDrawing" xmlns:w10="urn:schemas-microsoft-com:office:word" xmlns:w="http://schemas.openxmlformats.org/wordprocessingml/2006/main" xmlns:w14="http://schemas.microsoft.com/office/word/2010/wordml" xmlns:w15="http://schemas.microsoft.com/office/word/2012/wordml" xmlns:wpg="http://schemas.microsoft.com/office/word/2010/wordprocessingGroup" xmlns:wpi="http://schemas.microsoft.com/office/word/2010/wordprocessingInk" xmlns:wne="http://schemas.microsoft.com/office/word/2006/wordml" xmlns:wps="http://schemas.microsoft.com/office/word/2010/wordprocessingShape" mc:Ignorable="w14 w15 wp14">
   <w:endnote w:type="separator" w:id="-1">
     <w:p>
       <w:pPr>
@@ -9672,14 +9600,15 @@
 </file>
 
 <file path=word/footer1.xml><?xml version="1.0" encoding="utf-8"?>
-<w:ftr xmlns:wpc="http://schemas.microsoft.com/office/word/2010/wordprocessingCanvas" xmlns:cx="http://schemas.microsoft.com/office/drawing/2014/chartex" xmlns:cx1="http://schemas.microsoft.com/office/drawing/2015/9/8/chartex" xmlns:cx2="http://schemas.microsoft.com/office/drawing/2015/10/21/chartex" xmlns:cx3="http://schemas.microsoft.com/office/drawing/2016/5/9/chartex" xmlns:cx4="http://schemas.microsoft.com/office/drawing/2016/5/10/chartex" xmlns:cx5="http://schemas.microsoft.com/office/drawing/2016/5/11/chartex" xmlns:cx6="http://schemas.microsoft.com/office/drawing/2016/5/12/chartex" xmlns:cx7="http://schemas.microsoft.com/office/drawing/2016/5/13/chartex" xmlns:cx8="http://schemas.microsoft.com/office/drawing/2016/5/14/chartex" xmlns:mc="http://schemas.openxmlformats.org/markup-compatibility/2006" xmlns:aink="http://schemas.microsoft.com/office/drawing/2016/ink" xmlns:o="urn:schemas-microsoft-com:office:office" xmlns:r="http://schemas.openxmlformats.org/officeDocument/2006/relationships" xmlns:m="http://schemas.openxmlformats.org/officeDocument/2006/math" xmlns:v="urn:schemas-microsoft-com:vml" xmlns:wp14="http://schemas.microsoft.com/office/word/2010/wordprocessingDrawing" xmlns:wp="http://schemas.openxmlformats.org/drawingml/2006/wordprocessingDrawing" xmlns:w10="urn:schemas-microsoft-com:office:word" xmlns:w="http://schemas.openxmlformats.org/wordprocessingml/2006/main" xmlns:w14="http://schemas.microsoft.com/office/word/2010/wordml" xmlns:w15="http://schemas.microsoft.com/office/word/2012/wordml" xmlns:w16se="http://schemas.microsoft.com/office/word/2015/wordml/symex" xmlns:wpg="http://schemas.microsoft.com/office/word/2010/wordprocessingGroup" xmlns:wpi="http://schemas.microsoft.com/office/word/2010/wordprocessingInk" xmlns:wne="http://schemas.microsoft.com/office/word/2006/wordml" xmlns:wps="http://schemas.microsoft.com/office/word/2010/wordprocessingShape" mc:Ignorable="w14 w15 w16se wp14">
+<w:ftr xmlns:wpc="http://schemas.microsoft.com/office/word/2010/wordprocessingCanvas" xmlns:mc="http://schemas.openxmlformats.org/markup-compatibility/2006" xmlns:o="urn:schemas-microsoft-com:office:office" xmlns:r="http://schemas.openxmlformats.org/officeDocument/2006/relationships" xmlns:m="http://schemas.openxmlformats.org/officeDocument/2006/math" xmlns:v="urn:schemas-microsoft-com:vml" xmlns:wp14="http://schemas.microsoft.com/office/word/2010/wordprocessingDrawing" xmlns:wp="http://schemas.openxmlformats.org/drawingml/2006/wordprocessingDrawing" xmlns:w10="urn:schemas-microsoft-com:office:word" xmlns:w="http://schemas.openxmlformats.org/wordprocessingml/2006/main" xmlns:w14="http://schemas.microsoft.com/office/word/2010/wordml" xmlns:w15="http://schemas.microsoft.com/office/word/2012/wordml" xmlns:wpg="http://schemas.microsoft.com/office/word/2010/wordprocessingGroup" xmlns:wpi="http://schemas.microsoft.com/office/word/2010/wordprocessingInk" xmlns:wne="http://schemas.microsoft.com/office/word/2006/wordml" xmlns:wps="http://schemas.microsoft.com/office/word/2010/wordprocessingShape" mc:Ignorable="w14 w15 wp14">
   <w:p>
     <w:pPr>
-      <w:pStyle w:val="Footer"/>
+      <w:pStyle w:val="a5"/>
     </w:pPr>
     <w:r>
       <w:rPr>
         <w:noProof/>
+        <w:lang w:val="bg-BG" w:eastAsia="bg-BG"/>
       </w:rPr>
       <mc:AlternateContent>
         <mc:Choice Requires="wps">
@@ -9732,6 +9661,7 @@
                               <w:noProof/>
                               <w:sz w:val="20"/>
                               <w:szCs w:val="20"/>
+                              <w:lang w:val="bg-BG" w:eastAsia="bg-BG"/>
                             </w:rPr>
                             <w:drawing>
                               <wp:inline distT="0" distB="0" distL="0" distR="0" wp14:anchorId="68304851" wp14:editId="1F532B1D">
@@ -9802,7 +9732,7 @@
             </wp:anchor>
           </w:drawing>
         </mc:Choice>
-        <mc:Fallback>
+        <mc:Fallback xmlns:w16se="http://schemas.microsoft.com/office/word/2015/wordml/symex" xmlns:aink="http://schemas.microsoft.com/office/drawing/2016/ink" xmlns:cx8="http://schemas.microsoft.com/office/drawing/2016/5/14/chartex" xmlns:cx7="http://schemas.microsoft.com/office/drawing/2016/5/13/chartex" xmlns:cx6="http://schemas.microsoft.com/office/drawing/2016/5/12/chartex" xmlns:cx5="http://schemas.microsoft.com/office/drawing/2016/5/11/chartex" xmlns:cx4="http://schemas.microsoft.com/office/drawing/2016/5/10/chartex" xmlns:cx3="http://schemas.microsoft.com/office/drawing/2016/5/9/chartex" xmlns:cx2="http://schemas.microsoft.com/office/drawing/2015/10/21/chartex" xmlns:cx1="http://schemas.microsoft.com/office/drawing/2015/9/8/chartex" xmlns:cx="http://schemas.microsoft.com/office/drawing/2014/chartex">
           <w:pict>
             <v:shapetype w14:anchorId="0BD046BD" id="_x0000_t202" coordsize="21600,21600" o:spt="202" path="m,l,21600r21600,l21600,xe">
               <v:stroke joinstyle="miter"/>
@@ -9883,6 +9813,7 @@
     <w:r>
       <w:rPr>
         <w:noProof/>
+        <w:lang w:val="bg-BG" w:eastAsia="bg-BG"/>
       </w:rPr>
       <mc:AlternateContent>
         <mc:Choice Requires="wps">
@@ -9939,7 +9870,7 @@
             </wp:anchor>
           </w:drawing>
         </mc:Choice>
-        <mc:Fallback>
+        <mc:Fallback xmlns:w16se="http://schemas.microsoft.com/office/word/2015/wordml/symex" xmlns:aink="http://schemas.microsoft.com/office/drawing/2016/ink" xmlns:cx8="http://schemas.microsoft.com/office/drawing/2016/5/14/chartex" xmlns:cx7="http://schemas.microsoft.com/office/drawing/2016/5/13/chartex" xmlns:cx6="http://schemas.microsoft.com/office/drawing/2016/5/12/chartex" xmlns:cx5="http://schemas.microsoft.com/office/drawing/2016/5/11/chartex" xmlns:cx4="http://schemas.microsoft.com/office/drawing/2016/5/10/chartex" xmlns:cx3="http://schemas.microsoft.com/office/drawing/2016/5/9/chartex" xmlns:cx2="http://schemas.microsoft.com/office/drawing/2015/10/21/chartex" xmlns:cx1="http://schemas.microsoft.com/office/drawing/2015/9/8/chartex" xmlns:cx="http://schemas.microsoft.com/office/drawing/2014/chartex">
           <w:pict>
             <v:line w14:anchorId="48EC4F5A" id="Straight Connector 1" o:spid="_x0000_s1026" style="position:absolute;flip:y;z-index:251666432;visibility:visible;mso-wrap-style:square;mso-wrap-distance-left:9pt;mso-wrap-distance-top:0;mso-wrap-distance-right:9pt;mso-wrap-distance-bottom:0;mso-position-horizontal:absolute;mso-position-horizontal-relative:text;mso-position-vertical:absolute;mso-position-vertical-relative:text" from="-.1pt,5.2pt" to="520.7pt,5.2pt" o:gfxdata="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" strokecolor="#f37123" strokeweight="1pt">
               <v:stroke endcap="round"/>
@@ -9951,6 +9882,7 @@
     <w:r>
       <w:rPr>
         <w:noProof/>
+        <w:lang w:val="bg-BG" w:eastAsia="bg-BG"/>
       </w:rPr>
       <mc:AlternateContent>
         <mc:Choice Requires="wps">
@@ -10227,6 +10159,7 @@
     <w:r>
       <w:rPr>
         <w:noProof/>
+        <w:lang w:val="bg-BG" w:eastAsia="bg-BG"/>
       </w:rPr>
       <mc:AlternateContent>
         <mc:Choice Requires="wps">
@@ -10304,7 +10237,7 @@
             </wp:anchor>
           </w:drawing>
         </mc:Choice>
-        <mc:Fallback>
+        <mc:Fallback xmlns:w16se="http://schemas.microsoft.com/office/word/2015/wordml/symex" xmlns:aink="http://schemas.microsoft.com/office/drawing/2016/ink" xmlns:cx8="http://schemas.microsoft.com/office/drawing/2016/5/14/chartex" xmlns:cx7="http://schemas.microsoft.com/office/drawing/2016/5/13/chartex" xmlns:cx6="http://schemas.microsoft.com/office/drawing/2016/5/12/chartex" xmlns:cx5="http://schemas.microsoft.com/office/drawing/2016/5/11/chartex" xmlns:cx4="http://schemas.microsoft.com/office/drawing/2016/5/10/chartex" xmlns:cx3="http://schemas.microsoft.com/office/drawing/2016/5/9/chartex" xmlns:cx2="http://schemas.microsoft.com/office/drawing/2015/10/21/chartex" xmlns:cx1="http://schemas.microsoft.com/office/drawing/2015/9/8/chartex" xmlns:cx="http://schemas.microsoft.com/office/drawing/2014/chartex">
           <w:pict>
             <v:shape w14:anchorId="2288989E" id="Text Box 2" o:spid="_x0000_s1028" type="#_x0000_t202" style="position:absolute;margin-left:125.15pt;margin-top:26.95pt;width:44.85pt;height:15.75pt;z-index:251664384;visibility:visible;mso-wrap-style:square;mso-wrap-distance-left:9pt;mso-wrap-distance-top:0;mso-wrap-distance-right:9pt;mso-wrap-distance-bottom:0;mso-position-horizontal:absolute;mso-position-horizontal-relative:text;mso-position-vertical:absolute;mso-position-vertical-relative:text;v-text-anchor:middle" o:gfxdata="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" filled="f" stroked="f" strokeweight=".5pt">
               <v:textbox inset=".5mm,0,0,0">
@@ -10331,6 +10264,7 @@
     <w:r>
       <w:rPr>
         <w:noProof/>
+        <w:lang w:val="bg-BG" w:eastAsia="bg-BG"/>
       </w:rPr>
       <mc:AlternateContent>
         <mc:Choice Requires="wps">
@@ -10392,7 +10326,7 @@
                           <w:hyperlink r:id="rId7" w:history="1">
                             <w:r>
                               <w:rPr>
-                                <w:rStyle w:val="Hyperlink"/>
+                                <w:rStyle w:val="a9"/>
                                 <w:sz w:val="19"/>
                                 <w:szCs w:val="19"/>
                               </w:rPr>
@@ -10409,7 +10343,7 @@
                           <w:hyperlink r:id="rId8" w:history="1">
                             <w:r>
                               <w:rPr>
-                                <w:rStyle w:val="Hyperlink"/>
+                                <w:rStyle w:val="a9"/>
                                 <w:sz w:val="19"/>
                                 <w:szCs w:val="19"/>
                               </w:rPr>
@@ -10438,6 +10372,7 @@
                               <w:noProof/>
                               <w:sz w:val="20"/>
                               <w:szCs w:val="20"/>
+                              <w:lang w:val="bg-BG" w:eastAsia="bg-BG"/>
                             </w:rPr>
                             <w:drawing>
                               <wp:inline distT="0" distB="0" distL="0" distR="0" wp14:anchorId="15EFF62F" wp14:editId="31C430B5">
@@ -10489,6 +10424,7 @@
                               <w:noProof/>
                               <w:sz w:val="20"/>
                               <w:szCs w:val="20"/>
+                              <w:lang w:val="bg-BG" w:eastAsia="bg-BG"/>
                             </w:rPr>
                             <w:drawing>
                               <wp:inline distT="0" distB="0" distL="0" distR="0" wp14:anchorId="4E8D5C1B" wp14:editId="2013552C">
@@ -10540,6 +10476,7 @@
                               <w:noProof/>
                               <w:sz w:val="20"/>
                               <w:szCs w:val="20"/>
+                              <w:lang w:val="bg-BG" w:eastAsia="bg-BG"/>
                             </w:rPr>
                             <w:drawing>
                               <wp:inline distT="0" distB="0" distL="0" distR="0" wp14:anchorId="20B738E7" wp14:editId="300EA712">
@@ -10591,6 +10528,7 @@
                               <w:noProof/>
                               <w:sz w:val="20"/>
                               <w:szCs w:val="20"/>
+                              <w:lang w:val="bg-BG" w:eastAsia="bg-BG"/>
                             </w:rPr>
                             <w:drawing>
                               <wp:inline distT="0" distB="0" distL="0" distR="0" wp14:anchorId="3D2C3D5F" wp14:editId="653B4B90">
@@ -10642,6 +10580,7 @@
                               <w:noProof/>
                               <w:sz w:val="20"/>
                               <w:szCs w:val="20"/>
+                              <w:lang w:val="bg-BG" w:eastAsia="bg-BG"/>
                             </w:rPr>
                             <w:drawing>
                               <wp:inline distT="0" distB="0" distL="0" distR="0" wp14:anchorId="2ECEBC4A" wp14:editId="4C1A28B7">
@@ -10693,6 +10632,7 @@
                               <w:noProof/>
                               <w:sz w:val="20"/>
                               <w:szCs w:val="20"/>
+                              <w:lang w:val="bg-BG" w:eastAsia="bg-BG"/>
                             </w:rPr>
                             <w:drawing>
                               <wp:inline distT="0" distB="0" distL="0" distR="0" wp14:anchorId="2298D969" wp14:editId="5CD95E52">
@@ -10744,6 +10684,7 @@
                               <w:noProof/>
                               <w:sz w:val="20"/>
                               <w:szCs w:val="20"/>
+                              <w:lang w:val="bg-BG" w:eastAsia="bg-BG"/>
                             </w:rPr>
                             <w:drawing>
                               <wp:inline distT="0" distB="0" distL="0" distR="0" wp14:anchorId="1A044D14" wp14:editId="320DB136">
@@ -10795,6 +10736,7 @@
                               <w:noProof/>
                               <w:sz w:val="20"/>
                               <w:szCs w:val="20"/>
+                              <w:lang w:val="bg-BG" w:eastAsia="bg-BG"/>
                             </w:rPr>
                             <w:drawing>
                               <wp:inline distT="0" distB="0" distL="0" distR="0" wp14:anchorId="52544041" wp14:editId="0531DD13">
@@ -10846,6 +10788,7 @@
                               <w:noProof/>
                               <w:sz w:val="20"/>
                               <w:szCs w:val="20"/>
+                              <w:lang w:val="bg-BG" w:eastAsia="bg-BG"/>
                             </w:rPr>
                             <w:drawing>
                               <wp:inline distT="0" distB="0" distL="0" distR="0" wp14:anchorId="64FAE51C" wp14:editId="083460C1">
@@ -10897,6 +10840,7 @@
                               <w:noProof/>
                               <w:sz w:val="20"/>
                               <w:szCs w:val="20"/>
+                              <w:lang w:val="bg-BG" w:eastAsia="bg-BG"/>
                             </w:rPr>
                             <w:drawing>
                               <wp:inline distT="0" distB="0" distL="0" distR="0" wp14:anchorId="5C709012" wp14:editId="6553F913">
@@ -10948,7 +10892,7 @@
             </wp:anchor>
           </w:drawing>
         </mc:Choice>
-        <mc:Fallback>
+        <mc:Fallback xmlns:w16se="http://schemas.microsoft.com/office/word/2015/wordml/symex" xmlns:aink="http://schemas.microsoft.com/office/drawing/2016/ink" xmlns:cx8="http://schemas.microsoft.com/office/drawing/2016/5/14/chartex" xmlns:cx7="http://schemas.microsoft.com/office/drawing/2016/5/13/chartex" xmlns:cx6="http://schemas.microsoft.com/office/drawing/2016/5/12/chartex" xmlns:cx5="http://schemas.microsoft.com/office/drawing/2016/5/11/chartex" xmlns:cx4="http://schemas.microsoft.com/office/drawing/2016/5/10/chartex" xmlns:cx3="http://schemas.microsoft.com/office/drawing/2016/5/9/chartex" xmlns:cx2="http://schemas.microsoft.com/office/drawing/2015/10/21/chartex" xmlns:cx1="http://schemas.microsoft.com/office/drawing/2015/9/8/chartex" xmlns:cx="http://schemas.microsoft.com/office/drawing/2014/chartex">
           <w:pict>
             <v:shape w14:anchorId="400D6225" id="Text Box 17" o:spid="_x0000_s1029" type="#_x0000_t202" style="position:absolute;margin-left:124.4pt;margin-top:6.7pt;width:396.3pt;height:40.45pt;z-index:251663360;visibility:visible;mso-wrap-style:square;mso-wrap-distance-left:9pt;mso-wrap-distance-top:0;mso-wrap-distance-right:9pt;mso-wrap-distance-bottom:0;mso-position-horizontal:absolute;mso-position-horizontal-relative:text;mso-position-vertical:absolute;mso-position-vertical-relative:text;v-text-anchor:top" o:gfxdata="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" filled="f" stroked="f">
               <v:textbox inset=".5mm,1.2mm,.5mm,.5mm">
@@ -11528,7 +11472,7 @@
 </file>
 
 <file path=word/footnotes.xml><?xml version="1.0" encoding="utf-8"?>
-<w:footnotes xmlns:wpc="http://schemas.microsoft.com/office/word/2010/wordprocessingCanvas" xmlns:cx="http://schemas.microsoft.com/office/drawing/2014/chartex" xmlns:cx1="http://schemas.microsoft.com/office/drawing/2015/9/8/chartex" xmlns:cx2="http://schemas.microsoft.com/office/drawing/2015/10/21/chartex" xmlns:cx3="http://schemas.microsoft.com/office/drawing/2016/5/9/chartex" xmlns:cx4="http://schemas.microsoft.com/office/drawing/2016/5/10/chartex" xmlns:cx5="http://schemas.microsoft.com/office/drawing/2016/5/11/chartex" xmlns:cx6="http://schemas.microsoft.com/office/drawing/2016/5/12/chartex" xmlns:cx7="http://schemas.microsoft.com/office/drawing/2016/5/13/chartex" xmlns:cx8="http://schemas.microsoft.com/office/drawing/2016/5/14/chartex" xmlns:mc="http://schemas.openxmlformats.org/markup-compatibility/2006" xmlns:aink="http://schemas.microsoft.com/office/drawing/2016/ink" xmlns:o="urn:schemas-microsoft-com:office:office" xmlns:r="http://schemas.openxmlformats.org/officeDocument/2006/relationships" xmlns:m="http://schemas.openxmlformats.org/officeDocument/2006/math" xmlns:v="urn:schemas-microsoft-com:vml" xmlns:wp14="http://schemas.microsoft.com/office/word/2010/wordprocessingDrawing" xmlns:wp="http://schemas.openxmlformats.org/drawingml/2006/wordprocessingDrawing" xmlns:w10="urn:schemas-microsoft-com:office:word" xmlns:w="http://schemas.openxmlformats.org/wordprocessingml/2006/main" xmlns:w14="http://schemas.microsoft.com/office/word/2010/wordml" xmlns:w15="http://schemas.microsoft.com/office/word/2012/wordml" xmlns:w16se="http://schemas.microsoft.com/office/word/2015/wordml/symex" xmlns:wpg="http://schemas.microsoft.com/office/word/2010/wordprocessingGroup" xmlns:wpi="http://schemas.microsoft.com/office/word/2010/wordprocessingInk" xmlns:wne="http://schemas.microsoft.com/office/word/2006/wordml" xmlns:wps="http://schemas.microsoft.com/office/word/2010/wordprocessingShape" mc:Ignorable="w14 w15 w16se wp14">
+<w:footnotes xmlns:wpc="http://schemas.microsoft.com/office/word/2010/wordprocessingCanvas" xmlns:mc="http://schemas.openxmlformats.org/markup-compatibility/2006" xmlns:o="urn:schemas-microsoft-com:office:office" xmlns:r="http://schemas.openxmlformats.org/officeDocument/2006/relationships" xmlns:m="http://schemas.openxmlformats.org/officeDocument/2006/math" xmlns:v="urn:schemas-microsoft-com:vml" xmlns:wp14="http://schemas.microsoft.com/office/word/2010/wordprocessingDrawing" xmlns:wp="http://schemas.openxmlformats.org/drawingml/2006/wordprocessingDrawing" xmlns:w10="urn:schemas-microsoft-com:office:word" xmlns:w="http://schemas.openxmlformats.org/wordprocessingml/2006/main" xmlns:w14="http://schemas.microsoft.com/office/word/2010/wordml" xmlns:w15="http://schemas.microsoft.com/office/word/2012/wordml" xmlns:wpg="http://schemas.microsoft.com/office/word/2010/wordprocessingGroup" xmlns:wpi="http://schemas.microsoft.com/office/word/2010/wordprocessingInk" xmlns:wne="http://schemas.microsoft.com/office/word/2006/wordml" xmlns:wps="http://schemas.microsoft.com/office/word/2010/wordprocessingShape" mc:Ignorable="w14 w15 wp14">
   <w:footnote w:type="separator" w:id="-1">
     <w:p>
       <w:pPr>
@@ -11560,10 +11504,10 @@
 </file>
 
 <file path=word/header1.xml><?xml version="1.0" encoding="utf-8"?>
-<w:hdr xmlns:wpc="http://schemas.microsoft.com/office/word/2010/wordprocessingCanvas" xmlns:cx="http://schemas.microsoft.com/office/drawing/2014/chartex" xmlns:cx1="http://schemas.microsoft.com/office/drawing/2015/9/8/chartex" xmlns:cx2="http://schemas.microsoft.com/office/drawing/2015/10/21/chartex" xmlns:cx3="http://schemas.microsoft.com/office/drawing/2016/5/9/chartex" xmlns:cx4="http://schemas.microsoft.com/office/drawing/2016/5/10/chartex" xmlns:cx5="http://schemas.microsoft.com/office/drawing/2016/5/11/chartex" xmlns:cx6="http://schemas.microsoft.com/office/drawing/2016/5/12/chartex" xmlns:cx7="http://schemas.microsoft.com/office/drawing/2016/5/13/chartex" xmlns:cx8="http://schemas.microsoft.com/office/drawing/2016/5/14/chartex" xmlns:mc="http://schemas.openxmlformats.org/markup-compatibility/2006" xmlns:aink="http://schemas.microsoft.com/office/drawing/2016/ink" xmlns:o="urn:schemas-microsoft-com:office:office" xmlns:r="http://schemas.openxmlformats.org/officeDocument/2006/relationships" xmlns:m="http://schemas.openxmlformats.org/officeDocument/2006/math" xmlns:v="urn:schemas-microsoft-com:vml" xmlns:wp14="http://schemas.microsoft.com/office/word/2010/wordprocessingDrawing" xmlns:wp="http://schemas.openxmlformats.org/drawingml/2006/wordprocessingDrawing" xmlns:w10="urn:schemas-microsoft-com:office:word" xmlns:w="http://schemas.openxmlformats.org/wordprocessingml/2006/main" xmlns:w14="http://schemas.microsoft.com/office/word/2010/wordml" xmlns:w15="http://schemas.microsoft.com/office/word/2012/wordml" xmlns:w16se="http://schemas.microsoft.com/office/word/2015/wordml/symex" xmlns:wpg="http://schemas.microsoft.com/office/word/2010/wordprocessingGroup" xmlns:wpi="http://schemas.microsoft.com/office/word/2010/wordprocessingInk" xmlns:wne="http://schemas.microsoft.com/office/word/2006/wordml" xmlns:wps="http://schemas.microsoft.com/office/word/2010/wordprocessingShape" mc:Ignorable="w14 w15 w16se wp14">
+<w:hdr xmlns:wpc="http://schemas.microsoft.com/office/word/2010/wordprocessingCanvas" xmlns:mc="http://schemas.openxmlformats.org/markup-compatibility/2006" xmlns:o="urn:schemas-microsoft-com:office:office" xmlns:r="http://schemas.openxmlformats.org/officeDocument/2006/relationships" xmlns:m="http://schemas.openxmlformats.org/officeDocument/2006/math" xmlns:v="urn:schemas-microsoft-com:vml" xmlns:wp14="http://schemas.microsoft.com/office/word/2010/wordprocessingDrawing" xmlns:wp="http://schemas.openxmlformats.org/drawingml/2006/wordprocessingDrawing" xmlns:w10="urn:schemas-microsoft-com:office:word" xmlns:w="http://schemas.openxmlformats.org/wordprocessingml/2006/main" xmlns:w14="http://schemas.microsoft.com/office/word/2010/wordml" xmlns:w15="http://schemas.microsoft.com/office/word/2012/wordml" xmlns:wpg="http://schemas.microsoft.com/office/word/2010/wordprocessingGroup" xmlns:wpi="http://schemas.microsoft.com/office/word/2010/wordprocessingInk" xmlns:wne="http://schemas.microsoft.com/office/word/2006/wordml" xmlns:wps="http://schemas.microsoft.com/office/word/2010/wordprocessingShape" mc:Ignorable="w14 w15 wp14">
   <w:p>
     <w:pPr>
-      <w:pStyle w:val="Header"/>
+      <w:pStyle w:val="a3"/>
       <w:ind w:hanging="1134"/>
     </w:pPr>
   </w:p>
@@ -11571,7 +11515,7 @@
 </file>
 
 <file path=word/numbering.xml><?xml version="1.0" encoding="utf-8"?>
-<w:numbering xmlns:wpc="http://schemas.microsoft.com/office/word/2010/wordprocessingCanvas" xmlns:cx="http://schemas.microsoft.com/office/drawing/2014/chartex" xmlns:cx1="http://schemas.microsoft.com/office/drawing/2015/9/8/chartex" xmlns:cx2="http://schemas.microsoft.com/office/drawing/2015/10/21/chartex" xmlns:cx3="http://schemas.microsoft.com/office/drawing/2016/5/9/chartex" xmlns:cx4="http://schemas.microsoft.com/office/drawing/2016/5/10/chartex" xmlns:cx5="http://schemas.microsoft.com/office/drawing/2016/5/11/chartex" xmlns:cx6="http://schemas.microsoft.com/office/drawing/2016/5/12/chartex" xmlns:cx7="http://schemas.microsoft.com/office/drawing/2016/5/13/chartex" xmlns:cx8="http://schemas.microsoft.com/office/drawing/2016/5/14/chartex" xmlns:mc="http://schemas.openxmlformats.org/markup-compatibility/2006" xmlns:aink="http://schemas.microsoft.com/office/drawing/2016/ink" xmlns:o="urn:schemas-microsoft-com:office:office" xmlns:r="http://schemas.openxmlformats.org/officeDocument/2006/relationships" xmlns:m="http://schemas.openxmlformats.org/officeDocument/2006/math" xmlns:v="urn:schemas-microsoft-com:vml" xmlns:wp14="http://schemas.microsoft.com/office/word/2010/wordprocessingDrawing" xmlns:wp="http://schemas.openxmlformats.org/drawingml/2006/wordprocessingDrawing" xmlns:w10="urn:schemas-microsoft-com:office:word" xmlns:w="http://schemas.openxmlformats.org/wordprocessingml/2006/main" xmlns:w14="http://schemas.microsoft.com/office/word/2010/wordml" xmlns:w15="http://schemas.microsoft.com/office/word/2012/wordml" xmlns:w16se="http://schemas.microsoft.com/office/word/2015/wordml/symex" xmlns:wpg="http://schemas.microsoft.com/office/word/2010/wordprocessingGroup" xmlns:wpi="http://schemas.microsoft.com/office/word/2010/wordprocessingInk" xmlns:wne="http://schemas.microsoft.com/office/word/2006/wordml" xmlns:wps="http://schemas.microsoft.com/office/word/2010/wordprocessingShape" mc:Ignorable="w14 w15 w16se wp14">
+<w:numbering xmlns:wpc="http://schemas.microsoft.com/office/word/2010/wordprocessingCanvas" xmlns:mc="http://schemas.openxmlformats.org/markup-compatibility/2006" xmlns:o="urn:schemas-microsoft-com:office:office" xmlns:r="http://schemas.openxmlformats.org/officeDocument/2006/relationships" xmlns:m="http://schemas.openxmlformats.org/officeDocument/2006/math" xmlns:v="urn:schemas-microsoft-com:vml" xmlns:wp14="http://schemas.microsoft.com/office/word/2010/wordprocessingDrawing" xmlns:wp="http://schemas.openxmlformats.org/drawingml/2006/wordprocessingDrawing" xmlns:w10="urn:schemas-microsoft-com:office:word" xmlns:w="http://schemas.openxmlformats.org/wordprocessingml/2006/main" xmlns:w14="http://schemas.microsoft.com/office/word/2010/wordml" xmlns:w15="http://schemas.microsoft.com/office/word/2012/wordml" xmlns:wpg="http://schemas.microsoft.com/office/word/2010/wordprocessingGroup" xmlns:wpi="http://schemas.microsoft.com/office/word/2010/wordprocessingInk" xmlns:wne="http://schemas.microsoft.com/office/word/2006/wordml" xmlns:wps="http://schemas.microsoft.com/office/word/2010/wordprocessingShape" mc:Ignorable="w14 w15 wp14">
   <w:abstractNum w:abstractNumId="0" w15:restartNumberingAfterBreak="0">
     <w:nsid w:val="01B64A3D"/>
     <w:multiLevelType w:val="hybridMultilevel"/>
@@ -12428,7 +12372,7 @@
     <w:lvl w:ilvl="0" w:tplc="A0E28166">
       <w:start w:val="1"/>
       <w:numFmt w:val="decimal"/>
-      <w:pStyle w:val="Heading2"/>
+      <w:pStyle w:val="2"/>
       <w:lvlText w:val="%1."/>
       <w:lvlJc w:val="left"/>
       <w:pPr>
@@ -16190,7 +16134,7 @@
 </file>
 
 <file path=word/styles.xml><?xml version="1.0" encoding="utf-8"?>
-<w:styles xmlns:mc="http://schemas.openxmlformats.org/markup-compatibility/2006" xmlns:r="http://schemas.openxmlformats.org/officeDocument/2006/relationships" xmlns:w="http://schemas.openxmlformats.org/wordprocessingml/2006/main" xmlns:w14="http://schemas.microsoft.com/office/word/2010/wordml" xmlns:w15="http://schemas.microsoft.com/office/word/2012/wordml" xmlns:w16se="http://schemas.microsoft.com/office/word/2015/wordml/symex" mc:Ignorable="w14 w15 w16se">
+<w:styles xmlns:mc="http://schemas.openxmlformats.org/markup-compatibility/2006" xmlns:r="http://schemas.openxmlformats.org/officeDocument/2006/relationships" xmlns:w="http://schemas.openxmlformats.org/wordprocessingml/2006/main" xmlns:w14="http://schemas.microsoft.com/office/word/2010/wordml" xmlns:w15="http://schemas.microsoft.com/office/word/2012/wordml" mc:Ignorable="w14 w15">
   <w:docDefaults>
     <w:rPrDefault>
       <w:rPr>
@@ -16206,7 +16150,7 @@
       </w:pPr>
     </w:pPrDefault>
   </w:docDefaults>
-  <w:latentStyles w:defLockedState="0" w:defUIPriority="99" w:defSemiHidden="0" w:defUnhideWhenUsed="0" w:defQFormat="0" w:count="374">
+  <w:latentStyles w:defLockedState="0" w:defUIPriority="99" w:defSemiHidden="0" w:defUnhideWhenUsed="0" w:defQFormat="0" w:count="371">
     <w:lsdException w:name="Normal" w:uiPriority="0" w:qFormat="1"/>
     <w:lsdException w:name="heading 1" w:uiPriority="9" w:qFormat="1"/>
     <w:lsdException w:name="heading 2" w:semiHidden="1" w:uiPriority="9" w:unhideWhenUsed="1" w:qFormat="1"/>
@@ -16578,11 +16522,8 @@
     <w:lsdException w:name="List Table 5 Dark Accent 6" w:uiPriority="50"/>
     <w:lsdException w:name="List Table 6 Colorful Accent 6" w:uiPriority="51"/>
     <w:lsdException w:name="List Table 7 Colorful Accent 6" w:uiPriority="52"/>
-    <w:lsdException w:name="Mention" w:semiHidden="1" w:unhideWhenUsed="1"/>
-    <w:lsdException w:name="Smart Hyperlink" w:semiHidden="1" w:unhideWhenUsed="1"/>
-    <w:lsdException w:name="Hashtag" w:semiHidden="1" w:unhideWhenUsed="1"/>
   </w:latentStyles>
-  <w:style w:type="paragraph" w:default="1" w:styleId="Normal">
+  <w:style w:type="paragraph" w:default="1" w:styleId="a">
     <w:name w:val="Normal"/>
     <w:qFormat/>
     <w:rsid w:val="008063E1"/>
@@ -16590,11 +16531,11 @@
       <w:spacing w:before="80" w:after="120"/>
     </w:pPr>
   </w:style>
-  <w:style w:type="paragraph" w:styleId="Heading1">
+  <w:style w:type="paragraph" w:styleId="1">
     <w:name w:val="heading 1"/>
-    <w:basedOn w:val="Normal"/>
-    <w:next w:val="Normal"/>
-    <w:link w:val="Heading1Char"/>
+    <w:basedOn w:val="a"/>
+    <w:next w:val="a"/>
+    <w:link w:val="10"/>
     <w:uiPriority w:val="9"/>
     <w:qFormat/>
     <w:rsid w:val="009254B7"/>
@@ -16612,11 +16553,11 @@
       <w:szCs w:val="32"/>
     </w:rPr>
   </w:style>
-  <w:style w:type="paragraph" w:styleId="Heading2">
+  <w:style w:type="paragraph" w:styleId="2">
     <w:name w:val="heading 2"/>
-    <w:basedOn w:val="Normal"/>
-    <w:next w:val="Normal"/>
-    <w:link w:val="Heading2Char"/>
+    <w:basedOn w:val="a"/>
+    <w:next w:val="a"/>
+    <w:link w:val="20"/>
     <w:uiPriority w:val="9"/>
     <w:qFormat/>
     <w:rsid w:val="00CB27FE"/>
@@ -16638,11 +16579,11 @@
       <w:szCs w:val="36"/>
     </w:rPr>
   </w:style>
-  <w:style w:type="paragraph" w:styleId="Heading3">
+  <w:style w:type="paragraph" w:styleId="3">
     <w:name w:val="heading 3"/>
-    <w:basedOn w:val="Normal"/>
-    <w:next w:val="Normal"/>
-    <w:link w:val="Heading3Char"/>
+    <w:basedOn w:val="a"/>
+    <w:next w:val="a"/>
+    <w:link w:val="30"/>
     <w:uiPriority w:val="9"/>
     <w:unhideWhenUsed/>
     <w:qFormat/>
@@ -16661,11 +16602,11 @@
       <w:szCs w:val="32"/>
     </w:rPr>
   </w:style>
-  <w:style w:type="paragraph" w:styleId="Heading4">
+  <w:style w:type="paragraph" w:styleId="4">
     <w:name w:val="heading 4"/>
-    <w:basedOn w:val="Normal"/>
-    <w:next w:val="Normal"/>
-    <w:link w:val="Heading4Char"/>
+    <w:basedOn w:val="a"/>
+    <w:next w:val="a"/>
+    <w:link w:val="40"/>
     <w:uiPriority w:val="9"/>
     <w:unhideWhenUsed/>
     <w:qFormat/>
@@ -16684,11 +16625,11 @@
       <w:sz w:val="28"/>
     </w:rPr>
   </w:style>
-  <w:style w:type="paragraph" w:styleId="Heading5">
+  <w:style w:type="paragraph" w:styleId="5">
     <w:name w:val="heading 5"/>
-    <w:basedOn w:val="Normal"/>
-    <w:next w:val="Normal"/>
-    <w:link w:val="Heading5Char"/>
+    <w:basedOn w:val="a"/>
+    <w:next w:val="a"/>
+    <w:link w:val="50"/>
     <w:uiPriority w:val="9"/>
     <w:semiHidden/>
     <w:unhideWhenUsed/>
@@ -16706,13 +16647,13 @@
       <w:color w:val="B2500E"/>
     </w:rPr>
   </w:style>
-  <w:style w:type="character" w:default="1" w:styleId="DefaultParagraphFont">
+  <w:style w:type="character" w:default="1" w:styleId="a0">
     <w:name w:val="Default Paragraph Font"/>
     <w:uiPriority w:val="1"/>
     <w:semiHidden/>
     <w:unhideWhenUsed/>
   </w:style>
-  <w:style w:type="table" w:default="1" w:styleId="TableNormal">
+  <w:style w:type="table" w:default="1" w:styleId="a1">
     <w:name w:val="Normal Table"/>
     <w:uiPriority w:val="99"/>
     <w:semiHidden/>
@@ -16727,16 +16668,16 @@
       </w:tblCellMar>
     </w:tblPr>
   </w:style>
-  <w:style w:type="numbering" w:default="1" w:styleId="NoList">
+  <w:style w:type="numbering" w:default="1" w:styleId="a2">
     <w:name w:val="No List"/>
     <w:uiPriority w:val="99"/>
     <w:semiHidden/>
     <w:unhideWhenUsed/>
   </w:style>
-  <w:style w:type="paragraph" w:styleId="Header">
+  <w:style w:type="paragraph" w:styleId="a3">
     <w:name w:val="header"/>
-    <w:basedOn w:val="Normal"/>
-    <w:link w:val="HeaderChar"/>
+    <w:basedOn w:val="a"/>
+    <w:link w:val="a4"/>
     <w:uiPriority w:val="99"/>
     <w:unhideWhenUsed/>
     <w:rsid w:val="008068A2"/>
@@ -16748,17 +16689,17 @@
       <w:spacing w:after="0" w:line="240" w:lineRule="auto"/>
     </w:pPr>
   </w:style>
-  <w:style w:type="character" w:customStyle="1" w:styleId="HeaderChar">
-    <w:name w:val="Header Char"/>
-    <w:basedOn w:val="DefaultParagraphFont"/>
-    <w:link w:val="Header"/>
+  <w:style w:type="character" w:customStyle="1" w:styleId="a4">
+    <w:name w:val="Горен колонтитул Знак"/>
+    <w:basedOn w:val="a0"/>
+    <w:link w:val="a3"/>
     <w:uiPriority w:val="99"/>
     <w:rsid w:val="008068A2"/>
   </w:style>
-  <w:style w:type="paragraph" w:styleId="Footer">
+  <w:style w:type="paragraph" w:styleId="a5">
     <w:name w:val="footer"/>
-    <w:basedOn w:val="Normal"/>
-    <w:link w:val="FooterChar"/>
+    <w:basedOn w:val="a"/>
+    <w:link w:val="a6"/>
     <w:uiPriority w:val="99"/>
     <w:unhideWhenUsed/>
     <w:rsid w:val="008068A2"/>
@@ -16770,17 +16711,17 @@
       <w:spacing w:after="0" w:line="240" w:lineRule="auto"/>
     </w:pPr>
   </w:style>
-  <w:style w:type="character" w:customStyle="1" w:styleId="FooterChar">
-    <w:name w:val="Footer Char"/>
-    <w:basedOn w:val="DefaultParagraphFont"/>
-    <w:link w:val="Footer"/>
+  <w:style w:type="character" w:customStyle="1" w:styleId="a6">
+    <w:name w:val="Долен колонтитул Знак"/>
+    <w:basedOn w:val="a0"/>
+    <w:link w:val="a5"/>
     <w:uiPriority w:val="99"/>
     <w:rsid w:val="008068A2"/>
   </w:style>
-  <w:style w:type="paragraph" w:styleId="BalloonText">
+  <w:style w:type="paragraph" w:styleId="a7">
     <w:name w:val="Balloon Text"/>
-    <w:basedOn w:val="Normal"/>
-    <w:link w:val="BalloonTextChar"/>
+    <w:basedOn w:val="a"/>
+    <w:link w:val="a8"/>
     <w:uiPriority w:val="99"/>
     <w:semiHidden/>
     <w:unhideWhenUsed/>
@@ -16794,10 +16735,10 @@
       <w:szCs w:val="16"/>
     </w:rPr>
   </w:style>
-  <w:style w:type="character" w:customStyle="1" w:styleId="BalloonTextChar">
-    <w:name w:val="Balloon Text Char"/>
-    <w:basedOn w:val="DefaultParagraphFont"/>
-    <w:link w:val="BalloonText"/>
+  <w:style w:type="character" w:customStyle="1" w:styleId="a8">
+    <w:name w:val="Изнесен текст Знак"/>
+    <w:basedOn w:val="a0"/>
+    <w:link w:val="a7"/>
     <w:uiPriority w:val="99"/>
     <w:semiHidden/>
     <w:rsid w:val="00564D7B"/>
@@ -16807,9 +16748,9 @@
       <w:szCs w:val="16"/>
     </w:rPr>
   </w:style>
-  <w:style w:type="character" w:styleId="Hyperlink">
+  <w:style w:type="character" w:styleId="a9">
     <w:name w:val="Hyperlink"/>
-    <w:basedOn w:val="DefaultParagraphFont"/>
+    <w:basedOn w:val="a0"/>
     <w:uiPriority w:val="99"/>
     <w:unhideWhenUsed/>
     <w:rsid w:val="0079324A"/>
@@ -16818,10 +16759,10 @@
       <w:u w:val="single"/>
     </w:rPr>
   </w:style>
-  <w:style w:type="character" w:customStyle="1" w:styleId="Heading1Char">
-    <w:name w:val="Heading 1 Char"/>
-    <w:basedOn w:val="DefaultParagraphFont"/>
-    <w:link w:val="Heading1"/>
+  <w:style w:type="character" w:customStyle="1" w:styleId="10">
+    <w:name w:val="Заглавие 1 Знак"/>
+    <w:basedOn w:val="a0"/>
+    <w:link w:val="1"/>
     <w:uiPriority w:val="9"/>
     <w:rsid w:val="009254B7"/>
     <w:rPr>
@@ -16832,10 +16773,10 @@
       <w:szCs w:val="32"/>
     </w:rPr>
   </w:style>
-  <w:style w:type="character" w:customStyle="1" w:styleId="Heading2Char">
-    <w:name w:val="Heading 2 Char"/>
-    <w:basedOn w:val="DefaultParagraphFont"/>
-    <w:link w:val="Heading2"/>
+  <w:style w:type="character" w:customStyle="1" w:styleId="20">
+    <w:name w:val="Заглавие 2 Знак"/>
+    <w:basedOn w:val="a0"/>
+    <w:link w:val="2"/>
     <w:uiPriority w:val="9"/>
     <w:rsid w:val="00CB27FE"/>
     <w:rPr>
@@ -16847,9 +16788,9 @@
       <w:szCs w:val="36"/>
     </w:rPr>
   </w:style>
-  <w:style w:type="paragraph" w:styleId="NormalWeb">
+  <w:style w:type="paragraph" w:styleId="aa">
     <w:name w:val="Normal (Web)"/>
-    <w:basedOn w:val="Normal"/>
+    <w:basedOn w:val="a"/>
     <w:uiPriority w:val="99"/>
     <w:semiHidden/>
     <w:unhideWhenUsed/>
@@ -16863,9 +16804,9 @@
       <w:szCs w:val="24"/>
     </w:rPr>
   </w:style>
-  <w:style w:type="character" w:styleId="Strong">
+  <w:style w:type="character" w:styleId="ab">
     <w:name w:val="Strong"/>
-    <w:basedOn w:val="DefaultParagraphFont"/>
+    <w:basedOn w:val="a0"/>
     <w:uiPriority w:val="22"/>
     <w:qFormat/>
     <w:rsid w:val="00524789"/>
@@ -16874,10 +16815,10 @@
       <w:bCs/>
     </w:rPr>
   </w:style>
-  <w:style w:type="character" w:customStyle="1" w:styleId="Heading3Char">
-    <w:name w:val="Heading 3 Char"/>
-    <w:basedOn w:val="DefaultParagraphFont"/>
-    <w:link w:val="Heading3"/>
+  <w:style w:type="character" w:customStyle="1" w:styleId="30">
+    <w:name w:val="Заглавие 3 Знак"/>
+    <w:basedOn w:val="a0"/>
+    <w:link w:val="3"/>
     <w:uiPriority w:val="9"/>
     <w:rsid w:val="00CB27FE"/>
     <w:rPr>
@@ -16888,10 +16829,10 @@
       <w:szCs w:val="32"/>
     </w:rPr>
   </w:style>
-  <w:style w:type="character" w:customStyle="1" w:styleId="Heading4Char">
-    <w:name w:val="Heading 4 Char"/>
-    <w:basedOn w:val="DefaultParagraphFont"/>
-    <w:link w:val="Heading4"/>
+  <w:style w:type="character" w:customStyle="1" w:styleId="40">
+    <w:name w:val="Заглавие 4 Знак"/>
+    <w:basedOn w:val="a0"/>
+    <w:link w:val="4"/>
     <w:uiPriority w:val="9"/>
     <w:rsid w:val="008C5930"/>
     <w:rPr>
@@ -16902,10 +16843,10 @@
       <w:sz w:val="28"/>
     </w:rPr>
   </w:style>
-  <w:style w:type="paragraph" w:styleId="ListParagraph">
+  <w:style w:type="paragraph" w:styleId="ac">
     <w:name w:val="List Paragraph"/>
-    <w:basedOn w:val="Normal"/>
-    <w:link w:val="ListParagraphChar"/>
+    <w:basedOn w:val="a"/>
+    <w:link w:val="ad"/>
     <w:uiPriority w:val="34"/>
     <w:qFormat/>
     <w:rsid w:val="008617B5"/>
@@ -16914,9 +16855,9 @@
       <w:contextualSpacing/>
     </w:pPr>
   </w:style>
-  <w:style w:type="character" w:styleId="FollowedHyperlink">
+  <w:style w:type="character" w:styleId="ae">
     <w:name w:val="FollowedHyperlink"/>
-    <w:basedOn w:val="DefaultParagraphFont"/>
+    <w:basedOn w:val="a0"/>
     <w:uiPriority w:val="99"/>
     <w:semiHidden/>
     <w:unhideWhenUsed/>
@@ -16926,10 +16867,10 @@
       <w:u w:val="single"/>
     </w:rPr>
   </w:style>
-  <w:style w:type="character" w:customStyle="1" w:styleId="Heading5Char">
-    <w:name w:val="Heading 5 Char"/>
-    <w:basedOn w:val="DefaultParagraphFont"/>
-    <w:link w:val="Heading5"/>
+  <w:style w:type="character" w:customStyle="1" w:styleId="50">
+    <w:name w:val="Заглавие 5 Знак"/>
+    <w:basedOn w:val="a0"/>
+    <w:link w:val="5"/>
     <w:uiPriority w:val="9"/>
     <w:semiHidden/>
     <w:rsid w:val="008C5930"/>
@@ -16941,7 +16882,7 @@
   </w:style>
   <w:style w:type="paragraph" w:customStyle="1" w:styleId="Code">
     <w:name w:val="Code"/>
-    <w:basedOn w:val="Normal"/>
+    <w:basedOn w:val="a"/>
     <w:link w:val="CodeChar"/>
     <w:qFormat/>
     <w:rsid w:val="008063E1"/>
@@ -16952,7 +16893,7 @@
   </w:style>
   <w:style w:type="character" w:customStyle="1" w:styleId="CodeChar">
     <w:name w:val="Code Char"/>
-    <w:basedOn w:val="DefaultParagraphFont"/>
+    <w:basedOn w:val="a0"/>
     <w:link w:val="Code"/>
     <w:rsid w:val="008063E1"/>
     <w:rPr>
@@ -16961,9 +16902,9 @@
       <w:noProof/>
     </w:rPr>
   </w:style>
-  <w:style w:type="table" w:styleId="TableGrid">
+  <w:style w:type="table" w:styleId="af">
     <w:name w:val="Table Grid"/>
-    <w:basedOn w:val="TableNormal"/>
+    <w:basedOn w:val="a1"/>
     <w:uiPriority w:val="59"/>
     <w:rsid w:val="00763912"/>
     <w:pPr>
@@ -16980,10 +16921,10 @@
       </w:tblBorders>
     </w:tblPr>
   </w:style>
-  <w:style w:type="paragraph" w:styleId="HTMLPreformatted">
+  <w:style w:type="paragraph" w:styleId="HTML">
     <w:name w:val="HTML Preformatted"/>
-    <w:basedOn w:val="Normal"/>
-    <w:link w:val="HTMLPreformattedChar"/>
+    <w:basedOn w:val="a"/>
+    <w:link w:val="HTML0"/>
     <w:uiPriority w:val="99"/>
     <w:semiHidden/>
     <w:unhideWhenUsed/>
@@ -17015,10 +16956,10 @@
       <w:szCs w:val="20"/>
     </w:rPr>
   </w:style>
-  <w:style w:type="character" w:customStyle="1" w:styleId="HTMLPreformattedChar">
-    <w:name w:val="HTML Preformatted Char"/>
-    <w:basedOn w:val="DefaultParagraphFont"/>
-    <w:link w:val="HTMLPreformatted"/>
+  <w:style w:type="character" w:customStyle="1" w:styleId="HTML0">
+    <w:name w:val="HTML стандартен Знак"/>
+    <w:basedOn w:val="a0"/>
+    <w:link w:val="HTML"/>
     <w:uiPriority w:val="99"/>
     <w:semiHidden/>
     <w:rsid w:val="00CA281C"/>
@@ -17030,20 +16971,20 @@
   </w:style>
   <w:style w:type="character" w:customStyle="1" w:styleId="apple-converted-space">
     <w:name w:val="apple-converted-space"/>
-    <w:basedOn w:val="DefaultParagraphFont"/>
+    <w:basedOn w:val="a0"/>
     <w:rsid w:val="006014B1"/>
   </w:style>
-  <w:style w:type="character" w:customStyle="1" w:styleId="ListParagraphChar">
-    <w:name w:val="List Paragraph Char"/>
-    <w:basedOn w:val="DefaultParagraphFont"/>
-    <w:link w:val="ListParagraph"/>
+  <w:style w:type="character" w:customStyle="1" w:styleId="ad">
+    <w:name w:val="Списък на абзаци Знак"/>
+    <w:basedOn w:val="a0"/>
+    <w:link w:val="ac"/>
     <w:uiPriority w:val="34"/>
     <w:rsid w:val="008A3BEB"/>
   </w:style>
   <w:style w:type="table" w:customStyle="1" w:styleId="TableGrid1">
     <w:name w:val="Table Grid1"/>
-    <w:basedOn w:val="TableNormal"/>
-    <w:next w:val="TableGrid"/>
+    <w:basedOn w:val="a1"/>
+    <w:next w:val="af"/>
     <w:uiPriority w:val="59"/>
     <w:rsid w:val="005E42AB"/>
     <w:pPr>
@@ -17060,9 +17001,9 @@
       </w:tblBorders>
     </w:tblPr>
   </w:style>
-  <w:style w:type="character" w:styleId="Mention">
+  <w:style w:type="character" w:customStyle="1" w:styleId="Mention">
     <w:name w:val="Mention"/>
-    <w:basedOn w:val="DefaultParagraphFont"/>
+    <w:basedOn w:val="a0"/>
     <w:uiPriority w:val="99"/>
     <w:semiHidden/>
     <w:unhideWhenUsed/>
@@ -17365,7 +17306,7 @@
 </file>
 
 <file path=customXml/itemProps1.xml><?xml version="1.0" encoding="utf-8"?>
-<ds:datastoreItem xmlns:ds="http://schemas.openxmlformats.org/officeDocument/2006/customXml" ds:itemID="{2CCDF503-9447-449D-91F4-B674F00156C0}">
+<ds:datastoreItem xmlns:ds="http://schemas.openxmlformats.org/officeDocument/2006/customXml" ds:itemID="{9DE7A97C-A1BE-43AD-AD70-500331D5727A}">
   <ds:schemaRefs>
     <ds:schemaRef ds:uri="http://schemas.openxmlformats.org/officeDocument/2006/bibliography"/>
   </ds:schemaRefs>

</xml_diff>